<commit_message>
proposal and header init
</commit_message>
<xml_diff>
--- a/Docs/Taylor EEB678 Project Proposal.docx
+++ b/Docs/Taylor EEB678 Project Proposal.docx
@@ -153,7 +153,7 @@
         <w:rPr>
           <w:rFonts w:ascii="Times New Roman" w:hAnsi="Times New Roman" w:cs="Times New Roman"/>
         </w:rPr>
-        <w:t>Seabirds</w:t>
+        <w:t>Birds</w:t>
       </w:r>
       <w:r>
         <w:rPr>
@@ -197,7 +197,13 @@
         <w:rPr>
           <w:rFonts w:ascii="Times New Roman" w:hAnsi="Times New Roman" w:cs="Times New Roman"/>
         </w:rPr>
-        <w:t xml:space="preserve"> flourish in an</w:t>
+        <w:t xml:space="preserve"> flourish in a</w:t>
+      </w:r>
+      <w:r>
+        <w:rPr>
+          <w:rFonts w:ascii="Times New Roman" w:hAnsi="Times New Roman" w:cs="Times New Roman"/>
+        </w:rPr>
+        <w:t xml:space="preserve"> pelagic</w:t>
       </w:r>
       <w:r>
         <w:rPr>
@@ -257,7 +263,6 @@
         </w:rPr>
         <w:t xml:space="preserve"> </w:t>
       </w:r>
-      <w:bookmarkStart w:id="0" w:name="_GoBack"/>
       <w:proofErr w:type="spellStart"/>
       <w:r>
         <w:rPr>
@@ -266,7 +271,6 @@
         </w:rPr>
         <w:t>leucorhoa</w:t>
       </w:r>
-      <w:bookmarkEnd w:id="0"/>
       <w:proofErr w:type="spellEnd"/>
       <w:r>
         <w:rPr>
@@ -580,7 +584,13 @@
         <w:rPr>
           <w:rFonts w:ascii="Times New Roman" w:hAnsi="Times New Roman" w:cs="Times New Roman"/>
         </w:rPr>
-        <w:t xml:space="preserve">nature </w:t>
+        <w:t>character</w:t>
+      </w:r>
+      <w:r>
+        <w:rPr>
+          <w:rFonts w:ascii="Times New Roman" w:hAnsi="Times New Roman" w:cs="Times New Roman"/>
+        </w:rPr>
+        <w:t xml:space="preserve"> </w:t>
       </w:r>
       <w:r>
         <w:rPr>
@@ -1707,6 +1717,12 @@
         <w:rPr>
           <w:rFonts w:ascii="Times New Roman" w:hAnsi="Times New Roman" w:cs="Times New Roman"/>
         </w:rPr>
+        <w:t xml:space="preserve">single </w:t>
+      </w:r>
+      <w:r>
+        <w:rPr>
+          <w:rFonts w:ascii="Times New Roman" w:hAnsi="Times New Roman" w:cs="Times New Roman"/>
+        </w:rPr>
         <w:t>wild</w:t>
       </w:r>
       <w:r>
@@ -1851,7 +1867,7 @@
         <w:rPr>
           <w:rFonts w:ascii="Times New Roman" w:hAnsi="Times New Roman" w:cs="Times New Roman"/>
         </w:rPr>
-        <w:t>(</w:t>
+        <w:t xml:space="preserve">(similar methods in </w:t>
       </w:r>
       <w:proofErr w:type="spellStart"/>
       <w:r>
@@ -2179,7 +2195,21 @@
         <w:rPr>
           <w:rFonts w:ascii="Times New Roman" w:hAnsi="Times New Roman" w:cs="Times New Roman"/>
         </w:rPr>
-        <w:t xml:space="preserve"> in the Northwest Atlantic. PLOS ONE 13:e0194389.</w:t>
+        <w:t xml:space="preserve"> in the Northwest Atlantic. PLOS ONE </w:t>
+      </w:r>
+      <w:proofErr w:type="gramStart"/>
+      <w:r>
+        <w:rPr>
+          <w:rFonts w:ascii="Times New Roman" w:hAnsi="Times New Roman" w:cs="Times New Roman"/>
+        </w:rPr>
+        <w:t>13:e</w:t>
+      </w:r>
+      <w:proofErr w:type="gramEnd"/>
+      <w:r>
+        <w:rPr>
+          <w:rFonts w:ascii="Times New Roman" w:hAnsi="Times New Roman" w:cs="Times New Roman"/>
+        </w:rPr>
+        <w:t>0194389.</w:t>
       </w:r>
     </w:p>
     <w:p>
@@ -2787,7 +2817,21 @@
         <w:rPr>
           <w:rFonts w:ascii="Times New Roman" w:hAnsi="Times New Roman" w:cs="Times New Roman"/>
         </w:rPr>
-        <w:t xml:space="preserve">Preliminary model diagram for the Leach’s Storm-petrel incubation coordination model. Male (M) and female (F) parents transition between states according to β functions (which describe “returning to incubate” by stochastically sampling from a foraging energetics distribution) and φ functions (which describe “leaving to forage” by deterministically following an incubation energetics function). </w:t>
+        <w:t xml:space="preserve">Preliminary model diagram for the Leach’s Storm-petrel incubation coordination model. Male (M) and female (F) </w:t>
+      </w:r>
+      <w:proofErr w:type="gramStart"/>
+      <w:r>
+        <w:rPr>
+          <w:rFonts w:ascii="Times New Roman" w:hAnsi="Times New Roman" w:cs="Times New Roman"/>
+        </w:rPr>
+        <w:t>parents</w:t>
+      </w:r>
+      <w:proofErr w:type="gramEnd"/>
+      <w:r>
+        <w:rPr>
+          <w:rFonts w:ascii="Times New Roman" w:hAnsi="Times New Roman" w:cs="Times New Roman"/>
+        </w:rPr>
+        <w:t xml:space="preserve"> transition between states according to β functions (which describe “returning to incubate” by stochastically sampling from a foraging energetics distribution) and φ functions (which describe “leaving to forage” by deterministically following an incubation energetics function). </w:t>
       </w:r>
       <w:r>
         <w:rPr>
@@ -2899,7 +2943,25 @@
         <w:rPr>
           <w:rFonts w:ascii="Times New Roman" w:hAnsi="Times New Roman" w:cs="Times New Roman"/>
         </w:rPr>
-        <w:t>: Density of concurrent days (“bouts”) of incubation in an actively breeding adult</w:t>
+        <w:t xml:space="preserve">: Density of </w:t>
+      </w:r>
+      <w:r>
+        <w:rPr>
+          <w:rFonts w:ascii="Times New Roman" w:hAnsi="Times New Roman" w:cs="Times New Roman"/>
+        </w:rPr>
+        <w:t>consecutive</w:t>
+      </w:r>
+      <w:r>
+        <w:rPr>
+          <w:rFonts w:ascii="Times New Roman" w:hAnsi="Times New Roman" w:cs="Times New Roman"/>
+        </w:rPr>
+        <w:t xml:space="preserve"> days (“bouts”) of incubation in actively breeding adult</w:t>
+      </w:r>
+      <w:r>
+        <w:rPr>
+          <w:rFonts w:ascii="Times New Roman" w:hAnsi="Times New Roman" w:cs="Times New Roman"/>
+        </w:rPr>
+        <w:t>s</w:t>
       </w:r>
       <w:r>
         <w:rPr>
@@ -2924,7 +2986,19 @@
         <w:rPr>
           <w:rFonts w:ascii="Times New Roman" w:hAnsi="Times New Roman" w:cs="Times New Roman"/>
         </w:rPr>
-        <w:t xml:space="preserve">Density of concurrent days of foraging (i.e., non-incubation) in an actively </w:t>
+        <w:t xml:space="preserve">Density of </w:t>
+      </w:r>
+      <w:r>
+        <w:rPr>
+          <w:rFonts w:ascii="Times New Roman" w:hAnsi="Times New Roman" w:cs="Times New Roman"/>
+        </w:rPr>
+        <w:t>consecutive</w:t>
+      </w:r>
+      <w:r>
+        <w:rPr>
+          <w:rFonts w:ascii="Times New Roman" w:hAnsi="Times New Roman" w:cs="Times New Roman"/>
+        </w:rPr>
+        <w:t xml:space="preserve"> days of foraging (i.e., non-incubation) in actively </w:t>
       </w:r>
       <w:r>
         <w:rPr>
@@ -2942,6 +3016,12 @@
         <w:rPr>
           <w:rFonts w:ascii="Times New Roman" w:hAnsi="Times New Roman" w:cs="Times New Roman"/>
         </w:rPr>
+        <w:t>s</w:t>
+      </w:r>
+      <w:r>
+        <w:rPr>
+          <w:rFonts w:ascii="Times New Roman" w:hAnsi="Times New Roman" w:cs="Times New Roman"/>
+        </w:rPr>
         <w:t xml:space="preserve"> (N=36 bouts)</w:t>
       </w:r>
       <w:r>
@@ -2966,6 +3046,8 @@
           <w:b/>
         </w:rPr>
       </w:pPr>
+      <w:bookmarkStart w:id="0" w:name="_GoBack"/>
+      <w:bookmarkEnd w:id="0"/>
     </w:p>
     <w:sectPr>
       <w:pgSz w:w="12240" w:h="15840"/>
@@ -3378,6 +3460,7 @@
   <w:style w:type="character" w:default="1" w:styleId="DefaultParagraphFont">
     <w:name w:val="Default Paragraph Font"/>
     <w:uiPriority w:val="1"/>
+    <w:semiHidden/>
     <w:unhideWhenUsed/>
   </w:style>
   <w:style w:type="table" w:default="1" w:styleId="TableNormal">
@@ -3716,7 +3799,7 @@
 </file>
 
 <file path=customXml/itemProps1.xml><?xml version="1.0" encoding="utf-8"?>
-<ds:datastoreItem xmlns:ds="http://schemas.openxmlformats.org/officeDocument/2006/customXml" ds:itemID="{37FE28E2-7CFE-4EDE-91F1-C447AF1016CE}">
+<ds:datastoreItem xmlns:ds="http://schemas.openxmlformats.org/officeDocument/2006/customXml" ds:itemID="{7E0C9D05-4018-4CEF-AF2F-95B2C1C5B250}">
   <ds:schemaRefs>
     <ds:schemaRef ds:uri="http://schemas.openxmlformats.org/officeDocument/2006/bibliography"/>
   </ds:schemaRefs>

</xml_diff>